<commit_message>
making changes to programming assignment 6
</commit_message>
<xml_diff>
--- a/programming assignments/P6/P6.docx
+++ b/programming assignments/P6/P6.docx
@@ -121,13 +121,8 @@
       <w:pPr>
         <w:spacing w:after="0"/>
       </w:pPr>
-    </w:p>
-    <w:p>
-      <w:pPr>
-        <w:spacing w:after="0"/>
-      </w:pPr>
-      <w:r>
-        <w:t xml:space="preserve">1.) Write an </w:t>
+      <w:r>
+        <w:t xml:space="preserve">2.) Write an </w:t>
       </w:r>
       <w:r>
         <w:rPr>
@@ -136,200 +131,6 @@
         <w:t>if/else</w:t>
       </w:r>
       <w:r>
-        <w:t xml:space="preserve"> program that determines if a person is old enough to drink.  (legal age we will assume 21)</w:t>
-      </w:r>
-      <w:r>
-        <w:t xml:space="preserve"> </w:t>
-      </w:r>
-    </w:p>
-    <w:p>
-      <w:pPr>
-        <w:spacing w:after="0"/>
-      </w:pPr>
-    </w:p>
-    <w:p>
-      <w:pPr>
-        <w:spacing w:after="0"/>
-      </w:pPr>
-      <w:r>
-        <w:t># creating variables</w:t>
-      </w:r>
-    </w:p>
-    <w:p>
-      <w:pPr>
-        <w:spacing w:after="0"/>
-      </w:pPr>
-      <w:r>
-        <w:t>age = 0.0</w:t>
-      </w:r>
-    </w:p>
-    <w:p>
-      <w:pPr>
-        <w:spacing w:after="0"/>
-      </w:pPr>
-    </w:p>
-    <w:p>
-      <w:pPr>
-        <w:spacing w:after="0"/>
-      </w:pPr>
-      <w:r>
-        <w:t># creating constant named variables</w:t>
-      </w:r>
-    </w:p>
-    <w:p>
-      <w:pPr>
-        <w:spacing w:after="0"/>
-      </w:pPr>
-      <w:proofErr w:type="spellStart"/>
-      <w:r>
-        <w:t>legal_age</w:t>
-      </w:r>
-      <w:proofErr w:type="spellEnd"/>
-      <w:r>
-        <w:t xml:space="preserve"> = 21</w:t>
-      </w:r>
-    </w:p>
-    <w:p>
-      <w:pPr>
-        <w:spacing w:after="0"/>
-      </w:pPr>
-    </w:p>
-    <w:p>
-      <w:pPr>
-        <w:spacing w:after="0"/>
-      </w:pPr>
-      <w:r>
-        <w:t># prompting the user to enter their age</w:t>
-      </w:r>
-    </w:p>
-    <w:p>
-      <w:pPr>
-        <w:spacing w:after="0"/>
-      </w:pPr>
-      <w:r>
-        <w:t xml:space="preserve">age = </w:t>
-      </w:r>
-      <w:proofErr w:type="gramStart"/>
-      <w:r>
-        <w:t>int(</w:t>
-      </w:r>
-      <w:proofErr w:type="gramEnd"/>
-      <w:r>
-        <w:t>input('Enter current age: '))</w:t>
-      </w:r>
-    </w:p>
-    <w:p>
-      <w:pPr>
-        <w:spacing w:after="0"/>
-      </w:pPr>
-    </w:p>
-    <w:p>
-      <w:pPr>
-        <w:spacing w:after="0"/>
-      </w:pPr>
-      <w:r>
-        <w:t xml:space="preserve"># </w:t>
-      </w:r>
-      <w:proofErr w:type="spellStart"/>
-      <w:r>
-        <w:t>creatig</w:t>
-      </w:r>
-      <w:proofErr w:type="spellEnd"/>
-      <w:r>
-        <w:t xml:space="preserve"> if else statement to determine if the user's age is at the legal age to drink</w:t>
-      </w:r>
-    </w:p>
-    <w:p>
-      <w:pPr>
-        <w:spacing w:after="0"/>
-      </w:pPr>
-      <w:r>
-        <w:t># if the age is less than 21 the program will print out a message letting the user know they are not at the legal age to drink</w:t>
-      </w:r>
-    </w:p>
-    <w:p>
-      <w:pPr>
-        <w:spacing w:after="0"/>
-      </w:pPr>
-      <w:r>
-        <w:t>if age &lt; 21:</w:t>
-      </w:r>
-    </w:p>
-    <w:p>
-      <w:pPr>
-        <w:spacing w:after="0"/>
-      </w:pPr>
-      <w:r>
-        <w:t xml:space="preserve">    </w:t>
-      </w:r>
-      <w:proofErr w:type="gramStart"/>
-      <w:r>
-        <w:t>print(</w:t>
-      </w:r>
-      <w:proofErr w:type="gramEnd"/>
-      <w:r>
-        <w:t>'You are not at the legal age to drink.')</w:t>
-      </w:r>
-    </w:p>
-    <w:p>
-      <w:pPr>
-        <w:spacing w:after="0"/>
-      </w:pPr>
-      <w:r>
-        <w:t xml:space="preserve"># this else statement will print out a message letting the user know they are at the legal age since the initial if statement did not pass </w:t>
-      </w:r>
-    </w:p>
-    <w:p>
-      <w:pPr>
-        <w:spacing w:after="0"/>
-      </w:pPr>
-      <w:r>
-        <w:t>else:</w:t>
-      </w:r>
-    </w:p>
-    <w:p>
-      <w:pPr>
-        <w:spacing w:after="0"/>
-      </w:pPr>
-      <w:r>
-        <w:t xml:space="preserve">    </w:t>
-      </w:r>
-      <w:proofErr w:type="gramStart"/>
-      <w:r>
-        <w:t>print(</w:t>
-      </w:r>
-      <w:proofErr w:type="gramEnd"/>
-      <w:r>
-        <w:t>'You are old enough to drink.'</w:t>
-      </w:r>
-      <w:r>
-        <w:t>)</w:t>
-      </w:r>
-    </w:p>
-    <w:p>
-      <w:pPr>
-        <w:spacing w:after="0"/>
-      </w:pPr>
-    </w:p>
-    <w:p>
-      <w:pPr>
-        <w:spacing w:after="0"/>
-      </w:pPr>
-    </w:p>
-    <w:p>
-      <w:pPr>
-        <w:spacing w:after="0"/>
-      </w:pPr>
-      <w:r>
-        <w:t xml:space="preserve">2.) Write an </w:t>
-      </w:r>
-      <w:r>
-        <w:rPr>
-          <w:b/>
-        </w:rPr>
-        <w:t>if/else</w:t>
-      </w:r>
-      <w:r>
         <w:rPr>
           <w:b/>
         </w:rPr>
@@ -382,546 +183,55 @@
       <w:pPr>
         <w:spacing w:after="0"/>
       </w:pPr>
-      <w:r>
-        <w:t># creating variables</w:t>
-      </w:r>
-    </w:p>
-    <w:p>
-      <w:pPr>
-        <w:spacing w:after="0"/>
-      </w:pPr>
-      <w:proofErr w:type="spellStart"/>
-      <w:r>
-        <w:t>favorite_color</w:t>
-      </w:r>
-      <w:proofErr w:type="spellEnd"/>
-      <w:r>
-        <w:t xml:space="preserve"> = 0.0</w:t>
-      </w:r>
-    </w:p>
-    <w:p>
-      <w:pPr>
-        <w:spacing w:after="0"/>
-      </w:pPr>
-      <w:proofErr w:type="spellStart"/>
-      <w:r>
-        <w:t>y_color</w:t>
-      </w:r>
-      <w:proofErr w:type="spellEnd"/>
-      <w:r>
-        <w:t xml:space="preserve"> = 'yellow'</w:t>
-      </w:r>
-    </w:p>
-    <w:p>
-      <w:pPr>
-        <w:spacing w:after="0"/>
-      </w:pPr>
-      <w:proofErr w:type="spellStart"/>
-      <w:r>
-        <w:t>r_color</w:t>
-      </w:r>
-      <w:proofErr w:type="spellEnd"/>
-      <w:r>
-        <w:t xml:space="preserve"> = 'red'</w:t>
-      </w:r>
-    </w:p>
-    <w:p>
-      <w:pPr>
-        <w:spacing w:after="0"/>
-      </w:pPr>
-    </w:p>
-    <w:p>
-      <w:pPr>
-        <w:spacing w:after="0"/>
-      </w:pPr>
-      <w:r>
-        <w:t># asking user to input their favorite color</w:t>
-      </w:r>
-    </w:p>
-    <w:p>
-      <w:pPr>
-        <w:spacing w:after="0"/>
-      </w:pPr>
-      <w:proofErr w:type="spellStart"/>
-      <w:r>
-        <w:lastRenderedPageBreak/>
-        <w:t>favorite_color</w:t>
-      </w:r>
-      <w:proofErr w:type="spellEnd"/>
-      <w:r>
-        <w:t xml:space="preserve"> = </w:t>
-      </w:r>
-      <w:proofErr w:type="gramStart"/>
-      <w:r>
-        <w:t>input(</w:t>
-      </w:r>
-      <w:proofErr w:type="gramEnd"/>
-      <w:r>
-        <w:t>'Please enter your favorite color: ')</w:t>
-      </w:r>
-    </w:p>
-    <w:p>
-      <w:pPr>
-        <w:spacing w:after="0"/>
-      </w:pPr>
-    </w:p>
-    <w:p>
-      <w:pPr>
-        <w:spacing w:after="0"/>
-      </w:pPr>
-      <w:r>
-        <w:t># creating the if/else/</w:t>
-      </w:r>
-      <w:proofErr w:type="spellStart"/>
-      <w:r>
-        <w:t>elif</w:t>
-      </w:r>
-      <w:proofErr w:type="spellEnd"/>
-      <w:r>
-        <w:t xml:space="preserve"> statement</w:t>
-      </w:r>
-    </w:p>
-    <w:p>
-      <w:pPr>
-        <w:spacing w:after="0"/>
-      </w:pPr>
-      <w:r>
-        <w:t xml:space="preserve"># checking whether the string </w:t>
-      </w:r>
-      <w:proofErr w:type="spellStart"/>
-      <w:r>
-        <w:t>inputed</w:t>
-      </w:r>
-      <w:proofErr w:type="spellEnd"/>
-      <w:r>
-        <w:t xml:space="preserve"> is equal to the </w:t>
-      </w:r>
-      <w:proofErr w:type="spellStart"/>
-      <w:r>
-        <w:t>stinr</w:t>
-      </w:r>
-      <w:proofErr w:type="spellEnd"/>
-      <w:r>
-        <w:t xml:space="preserve"> 'yellow'</w:t>
-      </w:r>
-    </w:p>
-    <w:p>
-      <w:pPr>
-        <w:spacing w:after="0"/>
-      </w:pPr>
-      <w:r>
-        <w:t xml:space="preserve">if </w:t>
-      </w:r>
-      <w:proofErr w:type="spellStart"/>
-      <w:r>
-        <w:t>favorite_color</w:t>
-      </w:r>
-      <w:proofErr w:type="spellEnd"/>
-      <w:r>
-        <w:t xml:space="preserve"> == </w:t>
-      </w:r>
-      <w:proofErr w:type="spellStart"/>
-      <w:r>
-        <w:t>y_color</w:t>
-      </w:r>
-      <w:proofErr w:type="spellEnd"/>
-      <w:r>
-        <w:t>:</w:t>
-      </w:r>
-    </w:p>
-    <w:p>
-      <w:pPr>
-        <w:spacing w:after="0"/>
-      </w:pPr>
-      <w:r>
-        <w:t xml:space="preserve">    </w:t>
-      </w:r>
-      <w:proofErr w:type="gramStart"/>
-      <w:r>
-        <w:t>print(</w:t>
-      </w:r>
-      <w:proofErr w:type="gramEnd"/>
-      <w:r>
-        <w:t>'Yellow is also my favorite color!')</w:t>
-      </w:r>
-    </w:p>
-    <w:p>
-      <w:pPr>
-        <w:spacing w:after="0"/>
-      </w:pPr>
-      <w:r>
-        <w:t xml:space="preserve"># checking whether the string </w:t>
-      </w:r>
-      <w:proofErr w:type="spellStart"/>
-      <w:r>
-        <w:t>inputed</w:t>
-      </w:r>
-      <w:proofErr w:type="spellEnd"/>
-      <w:r>
-        <w:t xml:space="preserve"> is equal to the string 'red'</w:t>
-      </w:r>
-    </w:p>
-    <w:p>
-      <w:pPr>
-        <w:spacing w:after="0"/>
-      </w:pPr>
-      <w:proofErr w:type="spellStart"/>
-      <w:r>
-        <w:t>elif</w:t>
-      </w:r>
-      <w:proofErr w:type="spellEnd"/>
+    </w:p>
+    <w:p>
+      <w:pPr>
+        <w:spacing w:after="0"/>
+      </w:pPr>
+      <w:r>
+        <w:t xml:space="preserve">3.) </w:t>
+      </w:r>
+      <w:r>
+        <w:t>Write a program that asks a user for 2 numbers. If the numbers total more than 100 tell them their numbers are greater than 100, if they total less than 100 tell them their numbers</w:t>
+      </w:r>
+      <w:r>
+        <w:t xml:space="preserve"> total</w:t>
+      </w:r>
+      <w:r>
+        <w:t xml:space="preserve"> less than 100.  </w:t>
+      </w:r>
+    </w:p>
+    <w:p>
+      <w:pPr>
+        <w:spacing w:after="0"/>
+      </w:pPr>
+    </w:p>
+    <w:p>
+      <w:pPr>
+        <w:spacing w:after="0"/>
+      </w:pPr>
+      <w:r>
+        <w:t xml:space="preserve">4.) </w:t>
+      </w:r>
+      <w:r>
+        <w:t xml:space="preserve">Draw a flowchart for the </w:t>
+      </w:r>
+      <w:r>
+        <w:t xml:space="preserve">each of the </w:t>
+      </w:r>
+      <w:r>
+        <w:t xml:space="preserve">decision structures in Questions 1, 2, 3   </w:t>
+      </w:r>
+    </w:p>
+    <w:p>
+      <w:pPr>
+        <w:spacing w:after="0"/>
+      </w:pPr>
+      <w:r>
+        <w:t xml:space="preserve"> *you can include a snapshot or use a program to draw the flowcharts</w:t>
+      </w:r>
       <w:r>
         <w:t xml:space="preserve"> </w:t>
-      </w:r>
-      <w:proofErr w:type="spellStart"/>
-      <w:r>
-        <w:t>favorite_color</w:t>
-      </w:r>
-      <w:proofErr w:type="spellEnd"/>
-      <w:r>
-        <w:t xml:space="preserve"> == </w:t>
-      </w:r>
-      <w:proofErr w:type="spellStart"/>
-      <w:r>
-        <w:t>r_color</w:t>
-      </w:r>
-      <w:proofErr w:type="spellEnd"/>
-      <w:r>
-        <w:t>:</w:t>
-      </w:r>
-    </w:p>
-    <w:p>
-      <w:pPr>
-        <w:spacing w:after="0"/>
-      </w:pPr>
-      <w:r>
-        <w:t xml:space="preserve">    </w:t>
-      </w:r>
-      <w:proofErr w:type="gramStart"/>
-      <w:r>
-        <w:t>print(</w:t>
-      </w:r>
-      <w:proofErr w:type="gramEnd"/>
-      <w:r>
-        <w:t>'Red is the color of my favorite roses!')</w:t>
-      </w:r>
-    </w:p>
-    <w:p>
-      <w:pPr>
-        <w:spacing w:after="0"/>
-      </w:pPr>
-      <w:r>
-        <w:t xml:space="preserve"># otherwise any other color </w:t>
-      </w:r>
-      <w:proofErr w:type="spellStart"/>
-      <w:r>
-        <w:t>inputed</w:t>
-      </w:r>
-      <w:proofErr w:type="spellEnd"/>
-      <w:r>
-        <w:t xml:space="preserve"> will get another message</w:t>
-      </w:r>
-    </w:p>
-    <w:p>
-      <w:pPr>
-        <w:spacing w:after="0"/>
-      </w:pPr>
-      <w:r>
-        <w:t>else:</w:t>
-      </w:r>
-    </w:p>
-    <w:p>
-      <w:pPr>
-        <w:spacing w:after="0"/>
-      </w:pPr>
-      <w:r>
-        <w:t xml:space="preserve">    </w:t>
-      </w:r>
-      <w:proofErr w:type="gramStart"/>
-      <w:r>
-        <w:t>print(</w:t>
-      </w:r>
-      <w:proofErr w:type="gramEnd"/>
-      <w:r>
-        <w:t>'That is an interesting color choice.')</w:t>
-      </w:r>
-    </w:p>
-    <w:p>
-      <w:pPr>
-        <w:spacing w:after="0"/>
-      </w:pPr>
-    </w:p>
-    <w:p>
-      <w:pPr>
-        <w:spacing w:after="0"/>
-      </w:pPr>
-    </w:p>
-    <w:p>
-      <w:pPr>
-        <w:spacing w:after="0"/>
-      </w:pPr>
-      <w:r>
-        <w:t xml:space="preserve">3.) </w:t>
-      </w:r>
-      <w:r>
-        <w:t>Write a program that asks a user for 2 numbers. If the numbers total more than 100 tell them their numbers are greater than 100, if they total less than 100 tell them their numbers</w:t>
-      </w:r>
-      <w:r>
-        <w:t xml:space="preserve"> total</w:t>
-      </w:r>
-      <w:r>
-        <w:t xml:space="preserve"> less than 100.  </w:t>
-      </w:r>
-    </w:p>
-    <w:p>
-      <w:pPr>
-        <w:spacing w:after="0"/>
-      </w:pPr>
-    </w:p>
-    <w:p>
-      <w:pPr>
-        <w:spacing w:after="0"/>
-      </w:pPr>
-      <w:r>
-        <w:t># creating variables</w:t>
-      </w:r>
-    </w:p>
-    <w:p>
-      <w:pPr>
-        <w:spacing w:after="0"/>
-      </w:pPr>
-      <w:proofErr w:type="spellStart"/>
-      <w:r>
-        <w:t>first_number</w:t>
-      </w:r>
-      <w:proofErr w:type="spellEnd"/>
-      <w:r>
-        <w:t xml:space="preserve"> = 0.0</w:t>
-      </w:r>
-    </w:p>
-    <w:p>
-      <w:pPr>
-        <w:spacing w:after="0"/>
-      </w:pPr>
-      <w:proofErr w:type="spellStart"/>
-      <w:r>
-        <w:t>second_number</w:t>
-      </w:r>
-      <w:proofErr w:type="spellEnd"/>
-      <w:r>
-        <w:t xml:space="preserve"> = 0.0</w:t>
-      </w:r>
-    </w:p>
-    <w:p>
-      <w:pPr>
-        <w:spacing w:after="0"/>
-      </w:pPr>
-      <w:r>
-        <w:t>total = 0.0</w:t>
-      </w:r>
-    </w:p>
-    <w:p>
-      <w:pPr>
-        <w:spacing w:after="0"/>
-      </w:pPr>
-    </w:p>
-    <w:p>
-      <w:pPr>
-        <w:spacing w:after="0"/>
-      </w:pPr>
-      <w:r>
-        <w:t># prompting the user to enter two numbers</w:t>
-      </w:r>
-    </w:p>
-    <w:p>
-      <w:pPr>
-        <w:spacing w:after="0"/>
-      </w:pPr>
-      <w:proofErr w:type="spellStart"/>
-      <w:r>
-        <w:t>first_number</w:t>
-      </w:r>
-      <w:proofErr w:type="spellEnd"/>
-      <w:r>
-        <w:t xml:space="preserve"> = </w:t>
-      </w:r>
-      <w:proofErr w:type="gramStart"/>
-      <w:r>
-        <w:t>int(</w:t>
-      </w:r>
-      <w:proofErr w:type="gramEnd"/>
-      <w:r>
-        <w:t>input('Enter first number: '))</w:t>
-      </w:r>
-    </w:p>
-    <w:p>
-      <w:pPr>
-        <w:spacing w:after="0"/>
-      </w:pPr>
-      <w:proofErr w:type="spellStart"/>
-      <w:r>
-        <w:t>second_number</w:t>
-      </w:r>
-      <w:proofErr w:type="spellEnd"/>
-      <w:r>
-        <w:t xml:space="preserve"> = </w:t>
-      </w:r>
-      <w:proofErr w:type="gramStart"/>
-      <w:r>
-        <w:t>int(</w:t>
-      </w:r>
-      <w:proofErr w:type="gramEnd"/>
-      <w:r>
-        <w:t>input('Enter second number: '))</w:t>
-      </w:r>
-    </w:p>
-    <w:p>
-      <w:pPr>
-        <w:spacing w:after="0"/>
-      </w:pPr>
-      <w:r>
-        <w:t xml:space="preserve">total = </w:t>
-      </w:r>
-      <w:proofErr w:type="spellStart"/>
-      <w:r>
-        <w:t>first_number</w:t>
-      </w:r>
-      <w:proofErr w:type="spellEnd"/>
-      <w:r>
-        <w:t xml:space="preserve"> + </w:t>
-      </w:r>
-      <w:proofErr w:type="spellStart"/>
-      <w:r>
-        <w:t>second_number</w:t>
-      </w:r>
-      <w:proofErr w:type="spellEnd"/>
-    </w:p>
-    <w:p>
-      <w:pPr>
-        <w:spacing w:after="0"/>
-      </w:pPr>
-    </w:p>
-    <w:p>
-      <w:pPr>
-        <w:spacing w:after="0"/>
-      </w:pPr>
-      <w:r>
-        <w:t xml:space="preserve"># creating the if </w:t>
-      </w:r>
-      <w:proofErr w:type="spellStart"/>
-      <w:r>
-        <w:t>statment</w:t>
-      </w:r>
-      <w:proofErr w:type="spellEnd"/>
-      <w:r>
-        <w:t xml:space="preserve"> to check whether the sum of the two numbers is greater than 100</w:t>
-      </w:r>
-    </w:p>
-    <w:p>
-      <w:pPr>
-        <w:spacing w:after="0"/>
-      </w:pPr>
-      <w:r>
-        <w:t># calculating the total of the two numbers</w:t>
-      </w:r>
-    </w:p>
-    <w:p>
-      <w:pPr>
-        <w:spacing w:after="0"/>
-      </w:pPr>
-      <w:r>
-        <w:t># checking if the total is greater than 100</w:t>
-      </w:r>
-    </w:p>
-    <w:p>
-      <w:pPr>
-        <w:spacing w:after="0"/>
-      </w:pPr>
-      <w:r>
-        <w:t>if total &gt; 100:</w:t>
-      </w:r>
-    </w:p>
-    <w:p>
-      <w:pPr>
-        <w:spacing w:after="0"/>
-      </w:pPr>
-      <w:r>
-        <w:t xml:space="preserve">    </w:t>
-      </w:r>
-      <w:proofErr w:type="gramStart"/>
-      <w:r>
-        <w:t>print(</w:t>
-      </w:r>
-      <w:proofErr w:type="gramEnd"/>
-      <w:r>
-        <w:t>'The numbers you entered total more than 100!')</w:t>
-      </w:r>
-    </w:p>
-    <w:p>
-      <w:pPr>
-        <w:spacing w:after="0"/>
-      </w:pPr>
-      <w:r>
-        <w:t>else:</w:t>
-      </w:r>
-    </w:p>
-    <w:p>
-      <w:pPr>
-        <w:spacing w:after="0"/>
-      </w:pPr>
-      <w:r>
-        <w:t xml:space="preserve">    </w:t>
-      </w:r>
-      <w:proofErr w:type="gramStart"/>
-      <w:r>
-        <w:t>print(</w:t>
-      </w:r>
-      <w:proofErr w:type="gramEnd"/>
-      <w:r>
-        <w:t>'The numbers you entered total less than 100!')</w:t>
-      </w:r>
-    </w:p>
-    <w:p>
-      <w:pPr>
-        <w:spacing w:after="0"/>
-      </w:pPr>
-      <w:r>
-        <w:t xml:space="preserve"> </w:t>
-      </w:r>
-    </w:p>
-    <w:p>
-      <w:pPr>
-        <w:spacing w:after="0"/>
-      </w:pPr>
-    </w:p>
-    <w:p>
-      <w:pPr>
-        <w:spacing w:after="0"/>
-      </w:pPr>
-    </w:p>
-    <w:p>
-      <w:pPr>
-        <w:spacing w:after="0"/>
-      </w:pPr>
-      <w:r>
-        <w:t xml:space="preserve">4.) </w:t>
-      </w:r>
-      <w:r>
-        <w:t xml:space="preserve">Draw a flowchart for the </w:t>
-      </w:r>
-      <w:r>
-        <w:t xml:space="preserve">each of the </w:t>
-      </w:r>
-      <w:r>
-        <w:t xml:space="preserve">decision structures in Questions 1, 2, 3   </w:t>
-      </w:r>
-    </w:p>
-    <w:p>
-      <w:pPr>
-        <w:spacing w:after="0"/>
-      </w:pPr>
-      <w:r>
-        <w:t xml:space="preserve"> *you can include a snapshot or use a program to draw the flowcharts</w:t>
       </w:r>
     </w:p>
     <w:p>
@@ -939,10 +249,10 @@
         </w:rPr>
         <w:lastRenderedPageBreak/>
         <w:drawing>
-          <wp:inline distT="0" distB="0" distL="0" distR="0" wp14:anchorId="3885F533" wp14:editId="75D19275">
+          <wp:inline distT="0" distB="0" distL="0" distR="0" wp14:anchorId="05332B0B" wp14:editId="17DD9441">
             <wp:extent cx="5943600" cy="7691755"/>
             <wp:effectExtent l="0" t="0" r="0" b="4445"/>
-            <wp:docPr id="1" name="Picture 1" descr="Diagram&#10;&#10;Description automatically generated"/>
+            <wp:docPr id="7" name="Picture 7" descr="Diagram, engineering drawing&#10;&#10;Description automatically generated"/>
             <wp:cNvGraphicFramePr>
               <a:graphicFrameLocks xmlns:a="http://schemas.openxmlformats.org/drawingml/2006/main" noChangeAspect="1"/>
             </wp:cNvGraphicFramePr>
@@ -950,7 +260,7 @@
               <a:graphicData uri="http://schemas.openxmlformats.org/drawingml/2006/picture">
                 <pic:pic xmlns:pic="http://schemas.openxmlformats.org/drawingml/2006/picture">
                   <pic:nvPicPr>
-                    <pic:cNvPr id="1" name="Picture 1" descr="Diagram&#10;&#10;Description automatically generated"/>
+                    <pic:cNvPr id="7" name="Picture 7" descr="Diagram, engineering drawing&#10;&#10;Description automatically generated"/>
                     <pic:cNvPicPr/>
                   </pic:nvPicPr>
                   <pic:blipFill>
@@ -986,10 +296,10 @@
         </w:rPr>
         <w:lastRenderedPageBreak/>
         <w:drawing>
-          <wp:inline distT="0" distB="0" distL="0" distR="0" wp14:anchorId="58BAA81E" wp14:editId="26044432">
+          <wp:inline distT="0" distB="0" distL="0" distR="0" wp14:anchorId="05BC47F4" wp14:editId="07CFD2CC">
             <wp:extent cx="5943600" cy="7691755"/>
             <wp:effectExtent l="0" t="0" r="0" b="4445"/>
-            <wp:docPr id="2" name="Picture 2" descr="Diagram&#10;&#10;Description automatically generated"/>
+            <wp:docPr id="8" name="Picture 8" descr="Diagram&#10;&#10;Description automatically generated"/>
             <wp:cNvGraphicFramePr>
               <a:graphicFrameLocks xmlns:a="http://schemas.openxmlformats.org/drawingml/2006/main" noChangeAspect="1"/>
             </wp:cNvGraphicFramePr>
@@ -997,7 +307,7 @@
               <a:graphicData uri="http://schemas.openxmlformats.org/drawingml/2006/picture">
                 <pic:pic xmlns:pic="http://schemas.openxmlformats.org/drawingml/2006/picture">
                   <pic:nvPicPr>
-                    <pic:cNvPr id="2" name="Picture 2" descr="Diagram&#10;&#10;Description automatically generated"/>
+                    <pic:cNvPr id="8" name="Picture 8" descr="Diagram&#10;&#10;Description automatically generated"/>
                     <pic:cNvPicPr/>
                   </pic:nvPicPr>
                   <pic:blipFill>
@@ -1033,10 +343,10 @@
         </w:rPr>
         <w:lastRenderedPageBreak/>
         <w:drawing>
-          <wp:inline distT="0" distB="0" distL="0" distR="0" wp14:anchorId="4D569380" wp14:editId="0767242E">
+          <wp:inline distT="0" distB="0" distL="0" distR="0" wp14:anchorId="639A6FB1" wp14:editId="44E387F0">
             <wp:extent cx="5943600" cy="7691755"/>
             <wp:effectExtent l="0" t="0" r="0" b="4445"/>
-            <wp:docPr id="3" name="Picture 3" descr="Diagram&#10;&#10;Description automatically generated"/>
+            <wp:docPr id="9" name="Picture 9" descr="Diagram, engineering drawing&#10;&#10;Description automatically generated"/>
             <wp:cNvGraphicFramePr>
               <a:graphicFrameLocks xmlns:a="http://schemas.openxmlformats.org/drawingml/2006/main" noChangeAspect="1"/>
             </wp:cNvGraphicFramePr>
@@ -1044,7 +354,7 @@
               <a:graphicData uri="http://schemas.openxmlformats.org/drawingml/2006/picture">
                 <pic:pic xmlns:pic="http://schemas.openxmlformats.org/drawingml/2006/picture">
                   <pic:nvPicPr>
-                    <pic:cNvPr id="3" name="Picture 3" descr="Diagram&#10;&#10;Description automatically generated"/>
+                    <pic:cNvPr id="9" name="Picture 9" descr="Diagram, engineering drawing&#10;&#10;Description automatically generated"/>
                     <pic:cNvPicPr/>
                   </pic:nvPicPr>
                   <pic:blipFill>
@@ -1208,241 +518,6 @@
       <w:r>
         <w:t xml:space="preserve">Response statements </w:t>
       </w:r>
-    </w:p>
-    <w:p>
-      <w:pPr>
-        <w:spacing w:after="0"/>
-      </w:pPr>
-    </w:p>
-    <w:p>
-      <w:pPr>
-        <w:spacing w:after="0"/>
-      </w:pPr>
-      <w:proofErr w:type="gramStart"/>
-      <w:r>
-        <w:t>print(</w:t>
-      </w:r>
-      <w:proofErr w:type="gramEnd"/>
-      <w:r>
-        <w:t>'Reboot the computer and try to connect.')</w:t>
-      </w:r>
-    </w:p>
-    <w:p>
-      <w:pPr>
-        <w:spacing w:after="0"/>
-      </w:pPr>
-      <w:r>
-        <w:t xml:space="preserve">if </w:t>
-      </w:r>
-      <w:proofErr w:type="gramStart"/>
-      <w:r>
-        <w:t>input(</w:t>
-      </w:r>
-      <w:proofErr w:type="gramEnd"/>
-      <w:r>
-        <w:t>'Did that fix the problem? ') == 'yes':</w:t>
-      </w:r>
-    </w:p>
-    <w:p>
-      <w:pPr>
-        <w:spacing w:after="0"/>
-      </w:pPr>
-      <w:r>
-        <w:t xml:space="preserve">    print('done')</w:t>
-      </w:r>
-    </w:p>
-    <w:p>
-      <w:pPr>
-        <w:spacing w:after="0"/>
-      </w:pPr>
-      <w:r>
-        <w:t>else:</w:t>
-      </w:r>
-    </w:p>
-    <w:p>
-      <w:pPr>
-        <w:spacing w:after="0"/>
-      </w:pPr>
-      <w:r>
-        <w:t xml:space="preserve">    </w:t>
-      </w:r>
-      <w:proofErr w:type="gramStart"/>
-      <w:r>
-        <w:t>print(</w:t>
-      </w:r>
-      <w:proofErr w:type="gramEnd"/>
-      <w:r>
-        <w:t>'Reboot the router and try to connect.')</w:t>
-      </w:r>
-    </w:p>
-    <w:p>
-      <w:pPr>
-        <w:spacing w:after="0"/>
-      </w:pPr>
-      <w:r>
-        <w:t xml:space="preserve">    if </w:t>
-      </w:r>
-      <w:proofErr w:type="gramStart"/>
-      <w:r>
-        <w:t>input(</w:t>
-      </w:r>
-      <w:proofErr w:type="gramEnd"/>
-      <w:r>
-        <w:t>'Did that fix the problem? ') == 'yes':</w:t>
-      </w:r>
-    </w:p>
-    <w:p>
-      <w:pPr>
-        <w:spacing w:after="0"/>
-      </w:pPr>
-      <w:r>
-        <w:t xml:space="preserve">        print('done')</w:t>
-      </w:r>
-    </w:p>
-    <w:p>
-      <w:pPr>
-        <w:spacing w:after="0"/>
-      </w:pPr>
-      <w:r>
-        <w:t xml:space="preserve">    else:</w:t>
-      </w:r>
-    </w:p>
-    <w:p>
-      <w:pPr>
-        <w:spacing w:after="0"/>
-      </w:pPr>
-      <w:r>
-        <w:t xml:space="preserve">        </w:t>
-      </w:r>
-      <w:proofErr w:type="gramStart"/>
-      <w:r>
-        <w:t>print(</w:t>
-      </w:r>
-      <w:proofErr w:type="gramEnd"/>
-      <w:r>
-        <w:t>'Make sure the cables between the router &amp; modem are plugged in firmly.')</w:t>
-      </w:r>
-    </w:p>
-    <w:p>
-      <w:pPr>
-        <w:spacing w:after="0"/>
-      </w:pPr>
-      <w:r>
-        <w:t xml:space="preserve">        if </w:t>
-      </w:r>
-      <w:proofErr w:type="gramStart"/>
-      <w:r>
-        <w:t>input(</w:t>
-      </w:r>
-      <w:proofErr w:type="gramEnd"/>
-      <w:r>
-        <w:t>'Did that fix the problem? ') == 'yes':</w:t>
-      </w:r>
-    </w:p>
-    <w:p>
-      <w:pPr>
-        <w:spacing w:after="0"/>
-      </w:pPr>
-      <w:r>
-        <w:t xml:space="preserve">            print('done')</w:t>
-      </w:r>
-    </w:p>
-    <w:p>
-      <w:pPr>
-        <w:spacing w:after="0"/>
-      </w:pPr>
-      <w:r>
-        <w:t xml:space="preserve">        else:</w:t>
-      </w:r>
-    </w:p>
-    <w:p>
-      <w:pPr>
-        <w:spacing w:after="0"/>
-      </w:pPr>
-      <w:r>
-        <w:t xml:space="preserve">            </w:t>
-      </w:r>
-      <w:proofErr w:type="gramStart"/>
-      <w:r>
-        <w:t>print(</w:t>
-      </w:r>
-      <w:proofErr w:type="gramEnd"/>
-      <w:r>
-        <w:t>'Move the router to a new location and try to connect.')</w:t>
-      </w:r>
-    </w:p>
-    <w:p>
-      <w:pPr>
-        <w:spacing w:after="0"/>
-      </w:pPr>
-      <w:r>
-        <w:t xml:space="preserve">            if </w:t>
-      </w:r>
-      <w:proofErr w:type="gramStart"/>
-      <w:r>
-        <w:t>input(</w:t>
-      </w:r>
-      <w:proofErr w:type="gramEnd"/>
-      <w:r>
-        <w:t>'Did that fix the problem? ') == 'yes':</w:t>
-      </w:r>
-    </w:p>
-    <w:p>
-      <w:pPr>
-        <w:spacing w:after="0"/>
-      </w:pPr>
-      <w:r>
-        <w:t xml:space="preserve">                print('done')</w:t>
-      </w:r>
-    </w:p>
-    <w:p>
-      <w:pPr>
-        <w:spacing w:after="0"/>
-      </w:pPr>
-      <w:r>
-        <w:t xml:space="preserve">            else:</w:t>
-      </w:r>
-    </w:p>
-    <w:p>
-      <w:pPr>
-        <w:spacing w:after="0"/>
-      </w:pPr>
-      <w:r>
-        <w:t xml:space="preserve">                </w:t>
-      </w:r>
-      <w:proofErr w:type="gramStart"/>
-      <w:r>
-        <w:t>print(</w:t>
-      </w:r>
-      <w:proofErr w:type="gramEnd"/>
-      <w:r>
-        <w:t>'Get a new router.')</w:t>
-      </w:r>
-    </w:p>
-    <w:p>
-      <w:pPr>
-        <w:spacing w:after="0"/>
-      </w:pPr>
-    </w:p>
-    <w:p>
-      <w:pPr>
-        <w:spacing w:after="0"/>
-      </w:pPr>
-    </w:p>
-    <w:p>
-      <w:pPr>
-        <w:spacing w:after="0"/>
-      </w:pPr>
-    </w:p>
-    <w:p>
-      <w:pPr>
-        <w:spacing w:after="0"/>
-      </w:pPr>
-    </w:p>
-    <w:p>
-      <w:pPr>
-        <w:spacing w:after="0"/>
-      </w:pPr>
     </w:p>
     <w:p>
       <w:pPr>
@@ -2282,6 +1357,15 @@
 </file>
 
 <file path=customXml/item1.xml><?xml version="1.0" encoding="utf-8"?>
+<?mso-contentType ?>
+<FormTemplates xmlns="http://schemas.microsoft.com/sharepoint/v3/contenttype/forms">
+  <Display>DocumentLibraryForm</Display>
+  <Edit>DocumentLibraryForm</Edit>
+  <New>DocumentLibraryForm</New>
+</FormTemplates>
+</file>
+
+<file path=customXml/item2.xml><?xml version="1.0" encoding="utf-8"?>
 <p:properties xmlns:p="http://schemas.microsoft.com/office/2006/metadata/properties" xmlns:xsi="http://www.w3.org/2001/XMLSchema-instance" xmlns:pc="http://schemas.microsoft.com/office/infopath/2007/PartnerControls">
   <documentManagement>
     <Templates xmlns="3fd6004f-c5c7-4e88-948c-92fe08294c91" xsi:nil="true"/>
@@ -2354,15 +1438,6 @@
     <Is_Collaboration_Space_Locked xmlns="3fd6004f-c5c7-4e88-948c-92fe08294c91" xsi:nil="true"/>
   </documentManagement>
 </p:properties>
-</file>
-
-<file path=customXml/item2.xml><?xml version="1.0" encoding="utf-8"?>
-<?mso-contentType ?>
-<FormTemplates xmlns="http://schemas.microsoft.com/sharepoint/v3/contenttype/forms">
-  <Display>DocumentLibraryForm</Display>
-  <Edit>DocumentLibraryForm</Edit>
-  <New>DocumentLibraryForm</New>
-</FormTemplates>
 </file>
 
 <file path=customXml/item3.xml><?xml version="1.0" encoding="utf-8"?>
@@ -2859,19 +1934,19 @@
 </file>
 
 <file path=customXml/itemProps1.xml><?xml version="1.0" encoding="utf-8"?>
+<ds:datastoreItem xmlns:ds="http://schemas.openxmlformats.org/officeDocument/2006/customXml" ds:itemID="{F9396412-2F51-4981-A903-22AAB1080025}">
+  <ds:schemaRefs>
+    <ds:schemaRef ds:uri="http://schemas.microsoft.com/sharepoint/v3/contenttype/forms"/>
+  </ds:schemaRefs>
+</ds:datastoreItem>
+</file>
+
+<file path=customXml/itemProps2.xml><?xml version="1.0" encoding="utf-8"?>
 <ds:datastoreItem xmlns:ds="http://schemas.openxmlformats.org/officeDocument/2006/customXml" ds:itemID="{67C18ADF-9C16-409E-92FC-953F47B2EA7F}">
   <ds:schemaRefs>
     <ds:schemaRef ds:uri="http://schemas.microsoft.com/office/2006/metadata/properties"/>
     <ds:schemaRef ds:uri="http://schemas.microsoft.com/office/infopath/2007/PartnerControls"/>
     <ds:schemaRef ds:uri="3fd6004f-c5c7-4e88-948c-92fe08294c91"/>
-  </ds:schemaRefs>
-</ds:datastoreItem>
-</file>
-
-<file path=customXml/itemProps2.xml><?xml version="1.0" encoding="utf-8"?>
-<ds:datastoreItem xmlns:ds="http://schemas.openxmlformats.org/officeDocument/2006/customXml" ds:itemID="{F9396412-2F51-4981-A903-22AAB1080025}">
-  <ds:schemaRefs>
-    <ds:schemaRef ds:uri="http://schemas.microsoft.com/sharepoint/v3/contenttype/forms"/>
   </ds:schemaRefs>
 </ds:datastoreItem>
 </file>

</xml_diff>